<commit_message>
changed FACT_2020_install_instructions.docx to mention that website/code wont be ready until closer to the date. edited the answers to challenges_and_answers.R Challenge 1. edited code for Intro_to_R_for_Telemetry_Reporting.R. removed the indexing column from teq_qualified_detections_2010.zip and teq_qualified_detections_2011.zip
</commit_message>
<xml_diff>
--- a/setup/FACT_2020_install_instructions.docx
+++ b/setup/FACT_2020_install_instructions.docx
@@ -27,6 +27,9 @@
     <w:p>
       <w:r>
         <w:t xml:space="preserve">Bring a laptop with the following software installed (see installation instructions below). </w:t>
+      </w:r>
+      <w:r>
+        <w:t>You will need strong internet connection and more than one screen (if possible). These are both interactive workshops.</w:t>
       </w:r>
     </w:p>
     <w:p>
@@ -159,10 +162,7 @@
         </w:r>
       </w:hyperlink>
       <w:r>
-        <w:t xml:space="preserve"> </w:t>
-      </w:r>
-      <w:r>
-        <w:t xml:space="preserve">): A collection of resources for building R packages. It is an external program (not an R package) and is required to install the </w:t>
+        <w:t xml:space="preserve"> ): A collection of resources for building R packages. It is an external program (not an R package) and is required to install the </w:t>
       </w:r>
       <w:proofErr w:type="spellStart"/>
       <w:r>
@@ -190,7 +190,27 @@
         </w:numPr>
       </w:pPr>
       <w:r>
-        <w:t>Dataset and workshop code:</w:t>
+        <w:t>Dataset and workshop code</w:t>
+      </w:r>
+      <w:r>
+        <w:t xml:space="preserve"> – </w:t>
+      </w:r>
+      <w:r>
+        <w:rPr>
+          <w:b/>
+          <w:bCs/>
+        </w:rPr>
+        <w:t>PL</w:t>
+      </w:r>
+      <w:r>
+        <w:rPr>
+          <w:b/>
+          <w:bCs/>
+        </w:rPr>
+        <w:t>EASE ONLY DOWNLOAD 2020-12-15 (we are still working on the content)</w:t>
+      </w:r>
+      <w:r>
+        <w:t>:</w:t>
       </w:r>
     </w:p>
     <w:p>
@@ -260,8 +280,13 @@
       </w:r>
       <w:proofErr w:type="spellEnd"/>
       <w:r>
-        <w:t>('&lt;path-to-folder&gt;')`</w:t>
-      </w:r>
+        <w:t>('&lt;path-to-folder&gt;</w:t>
+      </w:r>
+      <w:proofErr w:type="gramStart"/>
+      <w:r>
+        <w:t>')`</w:t>
+      </w:r>
+      <w:proofErr w:type="gramEnd"/>
       <w:r>
         <w:t>. This will be covered during the workshop.</w:t>
       </w:r>
@@ -283,7 +308,15 @@
       </w:r>
       <w:proofErr w:type="spellEnd"/>
       <w:r>
-        <w:t>, feel free to clone this repository as you normally would, by running `git clone  https://github.com/ocean-tracking-network/2020-12-17-telemetry-packages-FACT.git` in a terminal program and following from step 3 above.</w:t>
+        <w:t xml:space="preserve">, feel free to clone this repository as you normally would, by running `git </w:t>
+      </w:r>
+      <w:proofErr w:type="gramStart"/>
+      <w:r>
+        <w:t>clone  https://github.com/ocean-tracking-network/2020-12-17-telemetry-packages-FACT.git`</w:t>
+      </w:r>
+      <w:proofErr w:type="gramEnd"/>
+      <w:r>
+        <w:t xml:space="preserve"> in a terminal program and following from step 3 above.</w:t>
       </w:r>
     </w:p>
     <w:p>
@@ -307,13 +340,13 @@
         <w:t>of</w:t>
       </w:r>
       <w:r>
-        <w:t xml:space="preserve"> the workshop</w:t>
-      </w:r>
-      <w:r>
-        <w:t xml:space="preserve"> website</w:t>
-      </w:r>
-      <w:r>
-        <w:t xml:space="preserve"> and also in the `</w:t>
+        <w:t xml:space="preserve"> the workshop website </w:t>
+      </w:r>
+      <w:r>
+        <w:t xml:space="preserve">(link provided in the Eventbrite prior to the first day of the workshop) </w:t>
+      </w:r>
+      <w:r>
+        <w:t>and also in the `</w:t>
       </w:r>
       <w:proofErr w:type="spellStart"/>
       <w:r>
@@ -324,10 +357,13 @@
       </w:r>
       <w:proofErr w:type="spellEnd"/>
       <w:r>
-        <w:t>` file provided on the workshop GitHub</w:t>
-      </w:r>
-      <w:r>
-        <w:t xml:space="preserve">, which you have downloaded in step 5. </w:t>
+        <w:t xml:space="preserve">` file provided on the workshop GitHub, which you have </w:t>
+      </w:r>
+      <w:r>
+        <w:t xml:space="preserve">just </w:t>
+      </w:r>
+      <w:r>
+        <w:t xml:space="preserve">downloaded in step 5. </w:t>
       </w:r>
     </w:p>
     <w:p/>
@@ -336,6 +372,7 @@
         <w:pStyle w:val="Heading1"/>
       </w:pPr>
       <w:r>
+        <w:lastRenderedPageBreak/>
         <w:t>Instructions for installing R:</w:t>
       </w:r>
     </w:p>
@@ -359,10 +396,7 @@
         </w:r>
       </w:hyperlink>
       <w:r>
-        <w:t xml:space="preserve"> </w:t>
-      </w:r>
-      <w:r>
-        <w:t xml:space="preserve"> and select one of the mirrors for the USA.</w:t>
+        <w:t xml:space="preserve">  and select one of the mirrors for the USA.</w:t>
       </w:r>
     </w:p>
     <w:p>
@@ -386,29 +420,7 @@
         </w:numPr>
       </w:pPr>
       <w:r>
-        <w:lastRenderedPageBreak/>
-        <w:t xml:space="preserve"> If you are installing to a Windows computer, click on "Download R for Windows" link. Under subdirectories, click on “base” and then “Download R </w:t>
-      </w:r>
-      <w:r>
-        <w:t>4</w:t>
-      </w:r>
-      <w:r>
-        <w:t>.</w:t>
-      </w:r>
-      <w:r>
-        <w:t>0</w:t>
-      </w:r>
-      <w:r>
-        <w:t>.</w:t>
-      </w:r>
-      <w:r>
-        <w:t>3</w:t>
-      </w:r>
-      <w:r>
-        <w:t xml:space="preserve"> for Windows.</w:t>
-      </w:r>
-      <w:r>
-        <w:t>”</w:t>
+        <w:t xml:space="preserve"> If you are installing to a Windows computer, click on "Download R for Windows" link. Under subdirectories, click on “base” and then “Download R 4.0.3 for Windows.”</w:t>
       </w:r>
     </w:p>
     <w:p>
@@ -420,25 +432,7 @@
         </w:numPr>
       </w:pPr>
       <w:r>
-        <w:t>If you are installing to a Mac, click "Download R for (Mac) OS X" and on the resulting webpage click the "R-</w:t>
-      </w:r>
-      <w:r>
-        <w:t>4</w:t>
-      </w:r>
-      <w:r>
-        <w:t>.</w:t>
-      </w:r>
-      <w:r>
-        <w:t>0</w:t>
-      </w:r>
-      <w:r>
-        <w:t>.</w:t>
-      </w:r>
-      <w:r>
-        <w:t>3</w:t>
-      </w:r>
-      <w:r>
-        <w:t>.pkg" link to download the installer to your computer.</w:t>
+        <w:t>If you are installing to a Mac, click "Download R for (Mac) OS X" and on the resulting webpage click the "R-4.0.3.pkg" link to download the installer to your computer.</w:t>
       </w:r>
     </w:p>
     <w:p>
@@ -494,10 +488,7 @@
         </w:r>
       </w:hyperlink>
       <w:r>
-        <w:t xml:space="preserve"> </w:t>
-      </w:r>
-      <w:r>
-        <w:t>, click the Download button under the RStudio Desktop Free version and you will be directed to download the appropriate RStudio installer for your operating system.</w:t>
+        <w:t xml:space="preserve"> , click the Download button under the RStudio Desktop Free version and you will be directed to download the appropriate RStudio installer for your operating system.</w:t>
       </w:r>
     </w:p>
     <w:p>
@@ -606,7 +597,11 @@
     </w:p>
     <w:p>
       <w:r>
-        <w:t xml:space="preserve">The easiest method for installing GDAL on windows is to download and install the OSGeo4W software package. OSGeo4W is a binary distribution of a set of open source geospatial software for Windows operating system. In addition to GDAL libraries, OSGeo4W includes QGIS and GRASS software and many other useful packages. A complete install of OSGeo4W will consume a substantial portion of hard drive space. However, only GDAL is required for the GLATOS workshop and may be selected from a list of packages included in OSGeo4W when installing. Choose “Express Desktop Install” and accept all defaults except uncheck boxes for QGIS and OPEN GIS, when prompted to only install GDAL. Please see installation instructions at </w:t>
+        <w:t xml:space="preserve">The easiest method for installing GDAL on windows is to download and install the OSGeo4W software package. OSGeo4W is a binary distribution of a set of open source geospatial software for Windows operating system. In addition to GDAL libraries, OSGeo4W includes QGIS and GRASS software and many other useful packages. A complete install of OSGeo4W will consume a substantial portion of hard drive </w:t>
+      </w:r>
+      <w:r>
+        <w:lastRenderedPageBreak/>
+        <w:t xml:space="preserve">space. However, only GDAL is required for the GLATOS workshop and may be selected from a list of packages included in OSGeo4W when installing. Choose “Express Desktop Install” and accept all defaults except uncheck boxes for QGIS and OPEN GIS, when prompted to only install GDAL. Please see installation instructions at </w:t>
       </w:r>
       <w:hyperlink r:id="rId10" w:history="1">
         <w:r>
@@ -617,20 +612,7 @@
         </w:r>
       </w:hyperlink>
       <w:r>
-        <w:t xml:space="preserve"> </w:t>
-      </w:r>
-      <w:r>
-        <w:t>. The “Quick Start for OSGeo4W Users” section summarizes the installation</w:t>
-      </w:r>
-      <w:r>
-        <w:t xml:space="preserve"> </w:t>
-      </w:r>
-      <w:r>
-        <w:t xml:space="preserve">instructions and provides links to download the installer for </w:t>
-      </w:r>
-      <w:r>
-        <w:lastRenderedPageBreak/>
-        <w:t xml:space="preserve">Windows operating system. Please note that the OSGeo4W installer requires internet access during the install process. After installation, test by opening Command Prompt, type </w:t>
+        <w:t xml:space="preserve"> . The “Quick Start for OSGeo4W Users” section summarizes the installation instructions and provides links to download the installer for Windows operating system. Please note that the OSGeo4W installer requires internet access during the install process. After installation, test by opening Command Prompt, type </w:t>
       </w:r>
       <w:proofErr w:type="spellStart"/>
       <w:r>
@@ -707,10 +689,7 @@
         </w:r>
       </w:hyperlink>
       <w:r>
-        <w:t xml:space="preserve"> </w:t>
-      </w:r>
-      <w:r>
-        <w:t xml:space="preserve"> and install the frameworks in this order:</w:t>
+        <w:t xml:space="preserve">  and install the frameworks in this order:</w:t>
       </w:r>
     </w:p>
     <w:p>
@@ -848,7 +827,25 @@
           <w:b/>
           <w:bCs/>
         </w:rPr>
-        <w:t>/Programs:$PATH</w:t>
+        <w:t>/</w:t>
+      </w:r>
+      <w:proofErr w:type="gramStart"/>
+      <w:r>
+        <w:rPr>
+          <w:rFonts w:ascii="Times New Roman" w:hAnsi="Times New Roman" w:cs="Times New Roman"/>
+          <w:b/>
+          <w:bCs/>
+        </w:rPr>
+        <w:t>Programs:$</w:t>
+      </w:r>
+      <w:proofErr w:type="gramEnd"/>
+      <w:r>
+        <w:rPr>
+          <w:rFonts w:ascii="Times New Roman" w:hAnsi="Times New Roman" w:cs="Times New Roman"/>
+          <w:b/>
+          <w:bCs/>
+        </w:rPr>
+        <w:t>PATH</w:t>
       </w:r>
       <w:r>
         <w:t xml:space="preserve"> To check that the installation was successful, enter </w:t>
@@ -904,6 +901,7 @@
           <w:b/>
           <w:bCs/>
         </w:rPr>
+        <w:lastRenderedPageBreak/>
         <w:t>REMINDER: this is only needed for WORKSHOP DAY 2</w:t>
       </w:r>
     </w:p>
@@ -927,13 +925,7 @@
         </w:r>
       </w:hyperlink>
       <w:r>
-        <w:t xml:space="preserve">. Select </w:t>
-      </w:r>
-      <w:r>
-        <w:t>the file which aligns with your R version</w:t>
-      </w:r>
-      <w:r>
-        <w:t xml:space="preserve"> to download the file and then run the installer. Default options should be fine.</w:t>
+        <w:t>. Select the file which aligns with your R version to download the file and then run the installer. Default options should be fine.</w:t>
       </w:r>
     </w:p>
     <w:p>
@@ -945,7 +937,6 @@
         </w:numPr>
       </w:pPr>
       <w:r>
-        <w:lastRenderedPageBreak/>
         <w:t xml:space="preserve">After installation on Windows operating system, </w:t>
       </w:r>
       <w:proofErr w:type="spellStart"/>
@@ -954,13 +945,7 @@
       </w:r>
       <w:proofErr w:type="spellEnd"/>
       <w:r>
-        <w:t xml:space="preserve"> will need to be added to the system Path variable. Open System Properties (enter “system environment variables” in the windows search box and selected “Edit the system environment variables”) and select the box named “Environment Variables”. In the “System Variables” box, click “Path” in the “Variable” column, then click “Edit” and then “New”. Add (type or paste)</w:t>
-      </w:r>
-      <w:r>
-        <w:t xml:space="preserve"> </w:t>
-      </w:r>
-      <w:r>
-        <w:t xml:space="preserve">the full path to the </w:t>
+        <w:t xml:space="preserve"> will need to be added to the system Path variable. Open System Properties (enter “system environment variables” in the windows search box and selected “Edit the system environment variables”) and select the box named “Environment Variables”. In the “System Variables” box, click “Path” in the “Variable” column, then click “Edit” and then “New”. Add (type or paste) the full path to the </w:t>
       </w:r>
       <w:proofErr w:type="spellStart"/>
       <w:r>
@@ -1007,6 +992,7 @@
         <w:t xml:space="preserve">’ using the R code below: </w:t>
       </w:r>
       <w:proofErr w:type="spellStart"/>
+      <w:proofErr w:type="gramStart"/>
       <w:r>
         <w:rPr>
           <w:rFonts w:ascii="Times New Roman" w:hAnsi="Times New Roman" w:cs="Times New Roman"/>
@@ -1016,6 +1002,7 @@
         <w:t>install.packages</w:t>
       </w:r>
       <w:proofErr w:type="spellEnd"/>
+      <w:proofErr w:type="gramEnd"/>
       <w:r>
         <w:rPr>
           <w:rFonts w:ascii="Times New Roman" w:hAnsi="Times New Roman" w:cs="Times New Roman"/>
@@ -1121,6 +1108,7 @@
         </w:rPr>
       </w:pPr>
       <w:proofErr w:type="spellStart"/>
+      <w:proofErr w:type="gramStart"/>
       <w:r>
         <w:rPr>
           <w:rFonts w:ascii="Times New Roman" w:hAnsi="Times New Roman" w:cs="Times New Roman"/>
@@ -1139,6 +1127,7 @@
         <w:t>::</w:t>
       </w:r>
       <w:proofErr w:type="spellStart"/>
+      <w:proofErr w:type="gramEnd"/>
       <w:r>
         <w:rPr>
           <w:rFonts w:ascii="Times New Roman" w:hAnsi="Times New Roman" w:cs="Times New Roman"/>
@@ -2216,6 +2205,7 @@
     <w:lsdException w:name="HTML Sample" w:semiHidden="1" w:unhideWhenUsed="1"/>
     <w:lsdException w:name="HTML Typewriter" w:semiHidden="1" w:unhideWhenUsed="1"/>
     <w:lsdException w:name="HTML Variable" w:semiHidden="1" w:unhideWhenUsed="1"/>
+    <w:lsdException w:name="Normal Table" w:semiHidden="1" w:unhideWhenUsed="1"/>
     <w:lsdException w:name="annotation subject" w:semiHidden="1" w:unhideWhenUsed="1"/>
     <w:lsdException w:name="No List" w:semiHidden="1" w:unhideWhenUsed="1"/>
     <w:lsdException w:name="Outline List 1" w:semiHidden="1" w:unhideWhenUsed="1"/>
@@ -2262,8 +2252,10 @@
     <w:lsdException w:name="Table Subtle 2" w:semiHidden="1" w:unhideWhenUsed="1"/>
     <w:lsdException w:name="Table Web 1" w:semiHidden="1" w:unhideWhenUsed="1"/>
     <w:lsdException w:name="Table Web 2" w:semiHidden="1" w:unhideWhenUsed="1"/>
+    <w:lsdException w:name="Table Web 3" w:semiHidden="1" w:unhideWhenUsed="1"/>
     <w:lsdException w:name="Balloon Text" w:semiHidden="1" w:unhideWhenUsed="1"/>
     <w:lsdException w:name="Table Grid" w:uiPriority="39"/>
+    <w:lsdException w:name="Table Theme" w:semiHidden="1" w:unhideWhenUsed="1"/>
     <w:lsdException w:name="Placeholder Text" w:semiHidden="1"/>
     <w:lsdException w:name="No Spacing" w:uiPriority="1" w:qFormat="1"/>
     <w:lsdException w:name="Light Shading" w:uiPriority="60"/>

</xml_diff>

<commit_message>
changed all setup docs to make it clear that Rtools is only needed for Windows Users
</commit_message>
<xml_diff>
--- a/setup/FACT_2020_install_instructions.docx
+++ b/setup/FACT_2020_install_instructions.docx
@@ -109,15 +109,7 @@
         <w:t xml:space="preserve"> </w:t>
       </w:r>
       <w:r>
-        <w:t>GDAL (V. 3.0): An open source geospatial library for manipulating spatial data. It is an external program (not an R package) and is required for non-linear interpolation of fish tracks in the ‘</w:t>
-      </w:r>
-      <w:proofErr w:type="spellStart"/>
-      <w:r>
-        <w:t>glatos</w:t>
-      </w:r>
-      <w:proofErr w:type="spellEnd"/>
-      <w:r>
-        <w:t>’ package.</w:t>
+        <w:t>GDAL (V. 3.0): An open source geospatial library for manipulating spatial data. It is an external program (not an R package) and is required for non-linear interpolation of fish tracks in the ‘glatos’ package.</w:t>
       </w:r>
     </w:p>
     <w:p>
@@ -140,15 +132,17 @@
           <w:b/>
           <w:bCs/>
         </w:rPr>
+        <w:t>, Windows users</w:t>
+      </w:r>
+      <w:r>
+        <w:rPr>
+          <w:b/>
+          <w:bCs/>
+        </w:rPr>
         <w:t xml:space="preserve">: </w:t>
       </w:r>
-      <w:proofErr w:type="spellStart"/>
-      <w:r>
-        <w:t>RTools</w:t>
-      </w:r>
-      <w:proofErr w:type="spellEnd"/>
-      <w:r>
-        <w:t xml:space="preserve"> (</w:t>
+      <w:r>
+        <w:t>RTools (</w:t>
       </w:r>
       <w:r>
         <w:t xml:space="preserve">version compatible with your R version </w:t>
@@ -162,23 +156,7 @@
         </w:r>
       </w:hyperlink>
       <w:r>
-        <w:t xml:space="preserve"> ): A collection of resources for building R packages. It is an external program (not an R package) and is required to install the </w:t>
-      </w:r>
-      <w:proofErr w:type="spellStart"/>
-      <w:r>
-        <w:t>glatos</w:t>
-      </w:r>
-      <w:proofErr w:type="spellEnd"/>
-      <w:r>
-        <w:t xml:space="preserve"> R package from source code on </w:t>
-      </w:r>
-      <w:proofErr w:type="spellStart"/>
-      <w:r>
-        <w:t>gitlab</w:t>
-      </w:r>
-      <w:proofErr w:type="spellEnd"/>
-      <w:r>
-        <w:t>.</w:t>
+        <w:t xml:space="preserve"> ): A collection of resources for building R packages. It is an external program (not an R package) and is required to install the glatos R package from source code on gitlab.</w:t>
       </w:r>
     </w:p>
     <w:p>
@@ -272,23 +250,7 @@
         </w:numPr>
       </w:pPr>
       <w:r>
-        <w:t>Copy the folder's path and use it to set your working directly in R using `</w:t>
-      </w:r>
-      <w:proofErr w:type="spellStart"/>
-      <w:r>
-        <w:t>setwd</w:t>
-      </w:r>
-      <w:proofErr w:type="spellEnd"/>
-      <w:r>
-        <w:t>('&lt;path-to-folder&gt;</w:t>
-      </w:r>
-      <w:proofErr w:type="gramStart"/>
-      <w:r>
-        <w:t>')`</w:t>
-      </w:r>
-      <w:proofErr w:type="gramEnd"/>
-      <w:r>
-        <w:t>. This will be covered during the workshop.</w:t>
+        <w:t>Copy the folder's path and use it to set your working directly in R using `setwd('&lt;path-to-folder&gt;')`. This will be covered during the workshop.</w:t>
       </w:r>
     </w:p>
     <w:p>
@@ -300,23 +262,7 @@
         </w:numPr>
       </w:pPr>
       <w:r>
-        <w:t xml:space="preserve">If you are familiar with Git and </w:t>
-      </w:r>
-      <w:proofErr w:type="spellStart"/>
-      <w:r>
-        <w:t>Github</w:t>
-      </w:r>
-      <w:proofErr w:type="spellEnd"/>
-      <w:r>
-        <w:t xml:space="preserve">, feel free to clone this repository as you normally would, by running `git </w:t>
-      </w:r>
-      <w:proofErr w:type="gramStart"/>
-      <w:r>
-        <w:t>clone  https://github.com/ocean-tracking-network/2020-12-17-telemetry-packages-FACT.git`</w:t>
-      </w:r>
-      <w:proofErr w:type="gramEnd"/>
-      <w:r>
-        <w:t xml:space="preserve"> in a terminal program and following from step 3 above.</w:t>
+        <w:t>If you are familiar with Git and Github, feel free to clone this repository as you normally would, by running `git clone  https://github.com/ocean-tracking-network/2020-12-17-telemetry-packages-FACT.git` in a terminal program and following from step 3 above.</w:t>
       </w:r>
     </w:p>
     <w:p>
@@ -348,16 +294,11 @@
       <w:r>
         <w:t>and also in the `</w:t>
       </w:r>
-      <w:proofErr w:type="spellStart"/>
       <w:r>
         <w:t>S</w:t>
       </w:r>
       <w:r>
-        <w:t>etup.R</w:t>
-      </w:r>
-      <w:proofErr w:type="spellEnd"/>
-      <w:r>
-        <w:t xml:space="preserve">` file provided on the workshop GitHub, which you have </w:t>
+        <w:t xml:space="preserve">etup.R` file provided on the workshop GitHub, which you have </w:t>
       </w:r>
       <w:r>
         <w:t xml:space="preserve">just </w:t>
@@ -543,23 +484,13 @@
       <w:r>
         <w:t xml:space="preserve">First, check if you already have GDAL installed. On Windows, open Command Prompt. On Mac, open Terminal (Applications/Utilities/Terminal). Type the following and hit enter: </w:t>
       </w:r>
-      <w:proofErr w:type="spellStart"/>
       <w:r>
         <w:rPr>
           <w:rFonts w:ascii="Times New Roman" w:hAnsi="Times New Roman" w:cs="Times New Roman"/>
           <w:b/>
           <w:bCs/>
         </w:rPr>
-        <w:t>gdalinfo</w:t>
-      </w:r>
-      <w:proofErr w:type="spellEnd"/>
-      <w:r>
-        <w:rPr>
-          <w:rFonts w:ascii="Times New Roman" w:hAnsi="Times New Roman" w:cs="Times New Roman"/>
-          <w:b/>
-          <w:bCs/>
-        </w:rPr>
-        <w:t xml:space="preserve"> --version</w:t>
+        <w:t>gdalinfo --version</w:t>
       </w:r>
       <w:r>
         <w:t xml:space="preserve"> </w:t>
@@ -614,23 +545,13 @@
       <w:r>
         <w:t xml:space="preserve"> . The “Quick Start for OSGeo4W Users” section summarizes the installation instructions and provides links to download the installer for Windows operating system. Please note that the OSGeo4W installer requires internet access during the install process. After installation, test by opening Command Prompt, type </w:t>
       </w:r>
-      <w:proofErr w:type="spellStart"/>
       <w:r>
         <w:rPr>
           <w:rFonts w:ascii="Times New Roman" w:hAnsi="Times New Roman" w:cs="Times New Roman"/>
           <w:b/>
           <w:bCs/>
         </w:rPr>
-        <w:t>gdalinfo</w:t>
-      </w:r>
-      <w:proofErr w:type="spellEnd"/>
-      <w:r>
-        <w:rPr>
-          <w:rFonts w:ascii="Times New Roman" w:hAnsi="Times New Roman" w:cs="Times New Roman"/>
-          <w:b/>
-          <w:bCs/>
-        </w:rPr>
-        <w:t xml:space="preserve"> -</w:t>
+        <w:t>gdalinfo -</w:t>
       </w:r>
       <w:r>
         <w:rPr>
@@ -724,13 +645,8 @@
           <w:numId w:val="8"/>
         </w:numPr>
       </w:pPr>
-      <w:proofErr w:type="spellStart"/>
-      <w:r>
-        <w:t>FreeType</w:t>
-      </w:r>
-      <w:proofErr w:type="spellEnd"/>
-      <w:r>
-        <w:t xml:space="preserve"> framework v2.4.12-1</w:t>
+      <w:r>
+        <w:t>FreeType framework v2.4.12-1</w:t>
       </w:r>
     </w:p>
     <w:p>
@@ -753,13 +669,8 @@
           <w:numId w:val="8"/>
         </w:numPr>
       </w:pPr>
-      <w:proofErr w:type="spellStart"/>
-      <w:r>
-        <w:t>UnixImageIO</w:t>
-      </w:r>
-      <w:proofErr w:type="spellEnd"/>
-      <w:r>
-        <w:t xml:space="preserve"> framework v1.5.3</w:t>
+      <w:r>
+        <w:t>UnixImageIO framework v1.5.3</w:t>
       </w:r>
     </w:p>
     <w:p>
@@ -770,13 +681,8 @@
           <w:numId w:val="8"/>
         </w:numPr>
       </w:pPr>
-      <w:proofErr w:type="spellStart"/>
-      <w:r>
-        <w:t>cairo</w:t>
-      </w:r>
-      <w:proofErr w:type="spellEnd"/>
-      <w:r>
-        <w:t xml:space="preserve"> framework v1.12.2-1</w:t>
+      <w:r>
+        <w:t>cairo framework v1.12.2-1</w:t>
       </w:r>
     </w:p>
     <w:p>
@@ -809,64 +715,18 @@
           <w:b/>
           <w:bCs/>
         </w:rPr>
-        <w:t>export PATH=/Library/Frameworks/</w:t>
-      </w:r>
-      <w:proofErr w:type="spellStart"/>
+        <w:t>export PATH=/Library/Frameworks/GDAL.framework/Programs:$PATH</w:t>
+      </w:r>
+      <w:r>
+        <w:t xml:space="preserve"> To check that the installation was successful, enter </w:t>
+      </w:r>
       <w:r>
         <w:rPr>
           <w:rFonts w:ascii="Times New Roman" w:hAnsi="Times New Roman" w:cs="Times New Roman"/>
           <w:b/>
           <w:bCs/>
         </w:rPr>
-        <w:t>GDAL.framework</w:t>
-      </w:r>
-      <w:proofErr w:type="spellEnd"/>
-      <w:r>
-        <w:rPr>
-          <w:rFonts w:ascii="Times New Roman" w:hAnsi="Times New Roman" w:cs="Times New Roman"/>
-          <w:b/>
-          <w:bCs/>
-        </w:rPr>
-        <w:t>/</w:t>
-      </w:r>
-      <w:proofErr w:type="gramStart"/>
-      <w:r>
-        <w:rPr>
-          <w:rFonts w:ascii="Times New Roman" w:hAnsi="Times New Roman" w:cs="Times New Roman"/>
-          <w:b/>
-          <w:bCs/>
-        </w:rPr>
-        <w:t>Programs:$</w:t>
-      </w:r>
-      <w:proofErr w:type="gramEnd"/>
-      <w:r>
-        <w:rPr>
-          <w:rFonts w:ascii="Times New Roman" w:hAnsi="Times New Roman" w:cs="Times New Roman"/>
-          <w:b/>
-          <w:bCs/>
-        </w:rPr>
-        <w:t>PATH</w:t>
-      </w:r>
-      <w:r>
-        <w:t xml:space="preserve"> To check that the installation was successful, enter </w:t>
-      </w:r>
-      <w:proofErr w:type="spellStart"/>
-      <w:r>
-        <w:rPr>
-          <w:rFonts w:ascii="Times New Roman" w:hAnsi="Times New Roman" w:cs="Times New Roman"/>
-          <w:b/>
-          <w:bCs/>
-        </w:rPr>
-        <w:t>gdalinfo</w:t>
-      </w:r>
-      <w:proofErr w:type="spellEnd"/>
-      <w:r>
-        <w:rPr>
-          <w:rFonts w:ascii="Times New Roman" w:hAnsi="Times New Roman" w:cs="Times New Roman"/>
-          <w:b/>
-          <w:bCs/>
-        </w:rPr>
-        <w:t xml:space="preserve"> --version</w:t>
+        <w:t>gdalinfo --version</w:t>
       </w:r>
       <w:r>
         <w:t xml:space="preserve"> at the terminal prompt.</w:t>
@@ -876,16 +736,13 @@
       <w:pPr>
         <w:pStyle w:val="Heading1"/>
       </w:pPr>
-      <w:r>
-        <w:t xml:space="preserve">Instructions for installing </w:t>
-      </w:r>
-      <w:proofErr w:type="spellStart"/>
-      <w:r>
-        <w:t>Rtools</w:t>
-      </w:r>
-      <w:proofErr w:type="spellEnd"/>
-      <w:r>
-        <w:t>:</w:t>
+    </w:p>
+    <w:p>
+      <w:pPr>
+        <w:pStyle w:val="Heading1"/>
+      </w:pPr>
+      <w:r>
+        <w:t>Instructions for installing Rtools:</w:t>
       </w:r>
     </w:p>
     <w:p/>
@@ -901,8 +758,22 @@
           <w:b/>
           <w:bCs/>
         </w:rPr>
-        <w:lastRenderedPageBreak/>
         <w:t>REMINDER: this is only needed for WORKSHOP DAY 2</w:t>
+      </w:r>
+    </w:p>
+    <w:p>
+      <w:pPr>
+        <w:rPr>
+          <w:b/>
+          <w:bCs/>
+        </w:rPr>
+      </w:pPr>
+      <w:r>
+        <w:rPr>
+          <w:b/>
+          <w:bCs/>
+        </w:rPr>
+        <w:t>Only Windows Users need to install Rtools – not MacOS</w:t>
       </w:r>
     </w:p>
     <w:p>
@@ -937,23 +808,7 @@
         </w:numPr>
       </w:pPr>
       <w:r>
-        <w:t xml:space="preserve">After installation on Windows operating system, </w:t>
-      </w:r>
-      <w:proofErr w:type="spellStart"/>
-      <w:r>
-        <w:t>Rtools</w:t>
-      </w:r>
-      <w:proofErr w:type="spellEnd"/>
-      <w:r>
-        <w:t xml:space="preserve"> will need to be added to the system Path variable. Open System Properties (enter “system environment variables” in the windows search box and selected “Edit the system environment variables”) and select the box named “Environment Variables”. In the “System Variables” box, click “Path” in the “Variable” column, then click “Edit” and then “New”. Add (type or paste) the full path to the </w:t>
-      </w:r>
-      <w:proofErr w:type="spellStart"/>
-      <w:r>
-        <w:t>Rtools</w:t>
-      </w:r>
-      <w:proofErr w:type="spellEnd"/>
-      <w:r>
-        <w:t xml:space="preserve"> binaries folder (e.g., C:\Rtools\bin). Click OK and OK again to close the Environment Variables window.</w:t>
+        <w:t>After installation on Windows operating system, Rtools will need to be added to the system Path variable. Open System Properties (enter “system environment variables” in the windows search box and selected “Edit the system environment variables”) and select the box named “Environment Variables”. In the “System Variables” box, click “Path” in the “Variable” column, then click “Edit” and then “New”. Add (type or paste) the full path to the Rtools binaries folder (e.g., C:\Rtools\bin). Click OK and OK again to close the Environment Variables window.</w:t>
       </w:r>
     </w:p>
     <w:p>
@@ -965,201 +820,67 @@
         </w:numPr>
       </w:pPr>
       <w:r>
-        <w:t xml:space="preserve">Check that </w:t>
-      </w:r>
-      <w:proofErr w:type="spellStart"/>
-      <w:r>
-        <w:t>Rtools</w:t>
-      </w:r>
-      <w:proofErr w:type="spellEnd"/>
-      <w:r>
-        <w:t xml:space="preserve"> was installed correctly using the R package ‘</w:t>
-      </w:r>
-      <w:proofErr w:type="spellStart"/>
-      <w:r>
-        <w:t>devtools</w:t>
-      </w:r>
-      <w:proofErr w:type="spellEnd"/>
-      <w:r>
-        <w:t>’. In RStudio, install the R package ‘</w:t>
-      </w:r>
-      <w:proofErr w:type="spellStart"/>
-      <w:r>
-        <w:t>devtools</w:t>
-      </w:r>
-      <w:proofErr w:type="spellEnd"/>
-      <w:r>
-        <w:t xml:space="preserve">’ using the R code below: </w:t>
-      </w:r>
-      <w:proofErr w:type="spellStart"/>
-      <w:proofErr w:type="gramStart"/>
+        <w:t xml:space="preserve">Check that Rtools was installed correctly using the R package ‘devtools’. In RStudio, install the R package ‘devtools’ using the R code below: </w:t>
+      </w:r>
       <w:r>
         <w:rPr>
           <w:rFonts w:ascii="Times New Roman" w:hAnsi="Times New Roman" w:cs="Times New Roman"/>
           <w:b/>
           <w:bCs/>
         </w:rPr>
-        <w:t>install.packages</w:t>
-      </w:r>
-      <w:proofErr w:type="spellEnd"/>
-      <w:proofErr w:type="gramEnd"/>
+        <w:t>install.packages("devtools")</w:t>
+      </w:r>
+    </w:p>
+    <w:p>
+      <w:pPr>
+        <w:pStyle w:val="ListParagraph"/>
+        <w:numPr>
+          <w:ilvl w:val="0"/>
+          <w:numId w:val="10"/>
+        </w:numPr>
+      </w:pPr>
+      <w:r>
+        <w:t xml:space="preserve">Use the ‘devtools’ function ‘find_rtools’ to check if rtools was installed corrected. Use the code below: </w:t>
+      </w:r>
+    </w:p>
+    <w:p>
+      <w:pPr>
+        <w:ind w:left="720"/>
+        <w:rPr>
+          <w:rFonts w:ascii="Times New Roman" w:hAnsi="Times New Roman" w:cs="Times New Roman"/>
+        </w:rPr>
+      </w:pPr>
       <w:r>
         <w:rPr>
           <w:rFonts w:ascii="Times New Roman" w:hAnsi="Times New Roman" w:cs="Times New Roman"/>
           <w:b/>
           <w:bCs/>
         </w:rPr>
-        <w:t>("</w:t>
-      </w:r>
-      <w:proofErr w:type="spellStart"/>
+        <w:t xml:space="preserve">library(devtools) </w:t>
+      </w:r>
+    </w:p>
+    <w:p>
+      <w:pPr>
+        <w:ind w:left="720"/>
+        <w:rPr>
+          <w:rFonts w:ascii="Times New Roman" w:hAnsi="Times New Roman" w:cs="Times New Roman"/>
+        </w:rPr>
+      </w:pPr>
       <w:r>
         <w:rPr>
           <w:rFonts w:ascii="Times New Roman" w:hAnsi="Times New Roman" w:cs="Times New Roman"/>
           <w:b/>
           <w:bCs/>
         </w:rPr>
-        <w:t>devtools</w:t>
-      </w:r>
-      <w:proofErr w:type="spellEnd"/>
-      <w:r>
-        <w:rPr>
-          <w:rFonts w:ascii="Times New Roman" w:hAnsi="Times New Roman" w:cs="Times New Roman"/>
-          <w:b/>
-          <w:bCs/>
-        </w:rPr>
-        <w:t>")</w:t>
-      </w:r>
-    </w:p>
-    <w:p>
-      <w:pPr>
-        <w:pStyle w:val="ListParagraph"/>
-        <w:numPr>
-          <w:ilvl w:val="0"/>
-          <w:numId w:val="10"/>
-        </w:numPr>
-      </w:pPr>
-      <w:r>
-        <w:t>Use the ‘</w:t>
-      </w:r>
-      <w:proofErr w:type="spellStart"/>
-      <w:r>
-        <w:t>devtools</w:t>
-      </w:r>
-      <w:proofErr w:type="spellEnd"/>
-      <w:r>
-        <w:t>’ function ‘</w:t>
-      </w:r>
-      <w:proofErr w:type="spellStart"/>
-      <w:r>
-        <w:t>find_rtools</w:t>
-      </w:r>
-      <w:proofErr w:type="spellEnd"/>
-      <w:r>
-        <w:t xml:space="preserve">’ to check if </w:t>
-      </w:r>
-      <w:proofErr w:type="spellStart"/>
-      <w:r>
-        <w:t>rtools</w:t>
-      </w:r>
-      <w:proofErr w:type="spellEnd"/>
-      <w:r>
-        <w:t xml:space="preserve"> was installed corrected. Use the code below: </w:t>
-      </w:r>
-    </w:p>
-    <w:p>
-      <w:pPr>
-        <w:ind w:left="720"/>
-        <w:rPr>
-          <w:rFonts w:ascii="Times New Roman" w:hAnsi="Times New Roman" w:cs="Times New Roman"/>
-        </w:rPr>
-      </w:pPr>
-      <w:r>
-        <w:rPr>
-          <w:rFonts w:ascii="Times New Roman" w:hAnsi="Times New Roman" w:cs="Times New Roman"/>
-          <w:b/>
-          <w:bCs/>
-        </w:rPr>
-        <w:t>library(</w:t>
-      </w:r>
-      <w:proofErr w:type="spellStart"/>
-      <w:r>
-        <w:rPr>
-          <w:rFonts w:ascii="Times New Roman" w:hAnsi="Times New Roman" w:cs="Times New Roman"/>
-          <w:b/>
-          <w:bCs/>
-        </w:rPr>
-        <w:t>devtools</w:t>
-      </w:r>
-      <w:proofErr w:type="spellEnd"/>
-      <w:r>
-        <w:rPr>
-          <w:rFonts w:ascii="Times New Roman" w:hAnsi="Times New Roman" w:cs="Times New Roman"/>
-          <w:b/>
-          <w:bCs/>
-        </w:rPr>
-        <w:t xml:space="preserve">) </w:t>
-      </w:r>
-    </w:p>
-    <w:p>
-      <w:pPr>
-        <w:ind w:left="720"/>
-        <w:rPr>
-          <w:rFonts w:ascii="Times New Roman" w:hAnsi="Times New Roman" w:cs="Times New Roman"/>
-        </w:rPr>
-      </w:pPr>
-      <w:proofErr w:type="spellStart"/>
-      <w:proofErr w:type="gramStart"/>
-      <w:r>
-        <w:rPr>
-          <w:rFonts w:ascii="Times New Roman" w:hAnsi="Times New Roman" w:cs="Times New Roman"/>
-          <w:b/>
-          <w:bCs/>
-        </w:rPr>
-        <w:t>devtools</w:t>
-      </w:r>
-      <w:proofErr w:type="spellEnd"/>
-      <w:r>
-        <w:rPr>
-          <w:rFonts w:ascii="Times New Roman" w:hAnsi="Times New Roman" w:cs="Times New Roman"/>
-          <w:b/>
-          <w:bCs/>
-        </w:rPr>
-        <w:t>::</w:t>
-      </w:r>
-      <w:proofErr w:type="spellStart"/>
-      <w:proofErr w:type="gramEnd"/>
-      <w:r>
-        <w:rPr>
-          <w:rFonts w:ascii="Times New Roman" w:hAnsi="Times New Roman" w:cs="Times New Roman"/>
-          <w:b/>
-          <w:bCs/>
-        </w:rPr>
-        <w:t>find_rtools</w:t>
-      </w:r>
-      <w:proofErr w:type="spellEnd"/>
-      <w:r>
-        <w:rPr>
-          <w:rFonts w:ascii="Times New Roman" w:hAnsi="Times New Roman" w:cs="Times New Roman"/>
-          <w:b/>
-          <w:bCs/>
-        </w:rPr>
-        <w:t>()</w:t>
-      </w:r>
-    </w:p>
-    <w:p>
-      <w:pPr>
-        <w:pStyle w:val="ListParagraph"/>
-      </w:pPr>
-      <w:r>
-        <w:t xml:space="preserve">If the result is TRUE, you are done. Otherwise, a warning message will indicate that something went wrong. Double check that the </w:t>
-      </w:r>
-      <w:proofErr w:type="spellStart"/>
-      <w:r>
-        <w:t>Rtools</w:t>
-      </w:r>
-      <w:proofErr w:type="spellEnd"/>
-      <w:r>
-        <w:t>\bin directory was added correctly to the system Path variable.</w:t>
+        <w:t>devtools::find_rtools()</w:t>
+      </w:r>
+    </w:p>
+    <w:p>
+      <w:pPr>
+        <w:pStyle w:val="ListParagraph"/>
+      </w:pPr>
+      <w:r>
+        <w:t>If the result is TRUE, you are done. Otherwise, a warning message will indicate that something went wrong. Double check that the Rtools\bin directory was added correctly to the system Path variable.</w:t>
       </w:r>
     </w:p>
     <w:sectPr>

</xml_diff>